<commit_message>
Added form test case
</commit_message>
<xml_diff>
--- a/Test Cases/Google Search Engine/Google Search Test Case.docx
+++ b/Test Cases/Google Search Engine/Google Search Test Case.docx
@@ -113,29 +113,7 @@
           <w:sz w:val="32"/>
           <w:shd w:fill="auto" w:val="clear"/>
         </w:rPr>
-        <w:t xml:space="preserve">Open</w:t>
-      </w:r>
-      <w:r>
-        <w:rPr>
-          <w:rFonts w:ascii="Calibri" w:hAnsi="Calibri" w:cs="Calibri" w:eastAsia="Calibri"/>
-          <w:color w:val="auto"/>
-          <w:spacing w:val="0"/>
-          <w:position w:val="0"/>
-          <w:sz w:val="32"/>
-          <w:shd w:fill="auto" w:val="clear"/>
-        </w:rPr>
-        <w:t xml:space="preserve">ed</w:t>
-      </w:r>
-      <w:r>
-        <w:rPr>
-          <w:rFonts w:ascii="Calibri" w:hAnsi="Calibri" w:cs="Calibri" w:eastAsia="Calibri"/>
-          <w:color w:val="auto"/>
-          <w:spacing w:val="0"/>
-          <w:position w:val="0"/>
-          <w:sz w:val="32"/>
-          <w:shd w:fill="auto" w:val="clear"/>
-        </w:rPr>
-        <w:t xml:space="preserve"> web browser on page: </w:t>
+        <w:t xml:space="preserve">Opened web browser on page: </w:t>
       </w:r>
       <w:hyperlink xmlns:r="http://schemas.openxmlformats.org/officeDocument/2006/relationships" r:id="docRId0">
         <w:r>
@@ -237,6 +215,56 @@
           <w:shd w:fill="auto" w:val="clear"/>
         </w:rPr>
         <w:t xml:space="preserve">Press Enter/Click search button</w:t>
+      </w:r>
+    </w:p>
+    <w:p>
+      <w:pPr>
+        <w:spacing w:before="0" w:after="200" w:line="276"/>
+        <w:ind w:right="0" w:left="0" w:firstLine="0"/>
+        <w:jc w:val="left"/>
+        <w:rPr>
+          <w:rFonts w:ascii="Calibri" w:hAnsi="Calibri" w:cs="Calibri" w:eastAsia="Calibri"/>
+          <w:color w:val="auto"/>
+          <w:spacing w:val="0"/>
+          <w:position w:val="0"/>
+          <w:sz w:val="32"/>
+          <w:shd w:fill="auto" w:val="clear"/>
+        </w:rPr>
+      </w:pPr>
+      <w:r>
+        <w:rPr>
+          <w:rFonts w:ascii="Calibri" w:hAnsi="Calibri" w:cs="Calibri" w:eastAsia="Calibri"/>
+          <w:b/>
+          <w:color w:val="auto"/>
+          <w:spacing w:val="0"/>
+          <w:position w:val="0"/>
+          <w:sz w:val="32"/>
+          <w:shd w:fill="auto" w:val="clear"/>
+        </w:rPr>
+        <w:t xml:space="preserve">Expected result</w:t>
+      </w:r>
+      <w:r>
+        <w:rPr>
+          <w:rFonts w:ascii="Calibri" w:hAnsi="Calibri" w:cs="Calibri" w:eastAsia="Calibri"/>
+          <w:b/>
+          <w:color w:val="auto"/>
+          <w:spacing w:val="0"/>
+          <w:position w:val="0"/>
+          <w:sz w:val="32"/>
+          <w:shd w:fill="auto" w:val="clear"/>
+        </w:rPr>
+        <w:t xml:space="preserve">: </w:t>
+      </w:r>
+      <w:r>
+        <w:rPr>
+          <w:rFonts w:ascii="Calibri" w:hAnsi="Calibri" w:cs="Calibri" w:eastAsia="Calibri"/>
+          <w:color w:val="auto"/>
+          <w:spacing w:val="0"/>
+          <w:position w:val="0"/>
+          <w:sz w:val="32"/>
+          <w:shd w:fill="auto" w:val="clear"/>
+        </w:rPr>
+        <w:t xml:space="preserve">Given there is content for phrase "Automated Testing", several search results will be listed.</w:t>
       </w:r>
     </w:p>
   </w:body>

</xml_diff>